<commit_message>
updating progress on spell check
</commit_message>
<xml_diff>
--- a/Progress_SpellCheck_Varun.docx
+++ b/Progress_SpellCheck_Varun.docx
@@ -240,7 +240,22 @@
         <w:t xml:space="preserve"> as some property names are not enclosed withing double quotes</w:t>
       </w:r>
       <w:r>
-        <w:t>, integration into the NER model.</w:t>
+        <w:t xml:space="preserve">, </w:t>
+      </w:r>
+      <w:r>
+        <w:t xml:space="preserve">need to resolve this issue for adding </w:t>
+      </w:r>
+      <w:r>
+        <w:t>custom labels</w:t>
+      </w:r>
+      <w:r>
+        <w:t xml:space="preserve"> into</w:t>
+      </w:r>
+      <w:r>
+        <w:t xml:space="preserve"> existing</w:t>
+      </w:r>
+      <w:r>
+        <w:t>the NER model.</w:t>
       </w:r>
     </w:p>
     <w:p>

</xml_diff>